<commit_message>
Usunięcie komentarza, mały update dokumentacji
</commit_message>
<xml_diff>
--- a/Project/Minesweeper.docx
+++ b/Project/Minesweeper.docx
@@ -9,11 +9,19 @@
           <w:lang w:val="pl-PL"/>
         </w:rPr>
       </w:pPr>
-      <w:r>
-        <w:rPr>
-          <w:lang w:val="pl-PL"/>
-        </w:rPr>
-        <w:t>Minesweeper  - dokumentacja</w:t>
+      <w:proofErr w:type="spellStart"/>
+      <w:r>
+        <w:rPr>
+          <w:lang w:val="pl-PL"/>
+        </w:rPr>
+        <w:t>Minesweeper</w:t>
+      </w:r>
+      <w:proofErr w:type="spellEnd"/>
+      <w:r>
+        <w:rPr>
+          <w:lang w:val="pl-PL"/>
+        </w:rPr>
+        <w:t xml:space="preserve">  - dokumentacja</w:t>
       </w:r>
     </w:p>
     <w:p>
@@ -77,7 +85,25 @@
           <w:szCs w:val="28"/>
           <w:lang w:val="pl-PL"/>
         </w:rPr>
-        <w:t>implementacją Sapera – znanej gry z systemu Windows. Celem gracza jest odkrycie wszystkich pól niezawierających bomby. Gra kończy się w momencie odkrycia wszystkich pól bez bomby ( zwycięstwo ) , lub odkryciem pola z bombą ( przegrana ). Gracz do dyspozycji ma flagi, dzięki którym może zaznaczać gdzie jego zdaniem znajduje się bomba. Projekt został zaimplementowany z pomocą biblioteki pygame.</w:t>
+        <w:t xml:space="preserve">implementacją Sapera – znanej gry z systemu Windows. Celem gracza jest odkrycie wszystkich pól niezawierających bomby. Gra kończy się w momencie odkrycia wszystkich pól bez bomby ( zwycięstwo ) , lub odkryciem pola z bombą ( przegrana ). Gracz do dyspozycji ma flagi, dzięki którym może zaznaczać gdzie jego zdaniem znajduje się bomba. Projekt został zaimplementowany z pomocą biblioteki </w:t>
+      </w:r>
+      <w:proofErr w:type="spellStart"/>
+      <w:r>
+        <w:rPr>
+          <w:sz w:val="28"/>
+          <w:szCs w:val="28"/>
+          <w:lang w:val="pl-PL"/>
+        </w:rPr>
+        <w:t>pygame</w:t>
+      </w:r>
+      <w:proofErr w:type="spellEnd"/>
+      <w:r>
+        <w:rPr>
+          <w:sz w:val="28"/>
+          <w:szCs w:val="28"/>
+          <w:lang w:val="pl-PL"/>
+        </w:rPr>
+        <w:t>.</w:t>
       </w:r>
     </w:p>
     <w:p>
@@ -128,7 +154,43 @@
           <w:szCs w:val="28"/>
           <w:lang w:val="pl-PL"/>
         </w:rPr>
-        <w:t>Grę uruchamia się przechodząc do katalogu z projektem, następnie wpisując w linii następującą komendę : „python main.py {poziom trudności}” lub „python3 main.py {poziom_trudności}” , gdzie poziom trudności to liczba od 1 do 3</w:t>
+        <w:t>Grę uruchamia się przechodząc do katalogu z projektem, następnie wpisując w linii następującą komendę : „</w:t>
+      </w:r>
+      <w:proofErr w:type="spellStart"/>
+      <w:r>
+        <w:rPr>
+          <w:sz w:val="28"/>
+          <w:szCs w:val="28"/>
+          <w:lang w:val="pl-PL"/>
+        </w:rPr>
+        <w:t>python</w:t>
+      </w:r>
+      <w:proofErr w:type="spellEnd"/>
+      <w:r>
+        <w:rPr>
+          <w:sz w:val="28"/>
+          <w:szCs w:val="28"/>
+          <w:lang w:val="pl-PL"/>
+        </w:rPr>
+        <w:t xml:space="preserve"> main.py {poziom trudności}” lub „python3 main.py {</w:t>
+      </w:r>
+      <w:proofErr w:type="spellStart"/>
+      <w:r>
+        <w:rPr>
+          <w:sz w:val="28"/>
+          <w:szCs w:val="28"/>
+          <w:lang w:val="pl-PL"/>
+        </w:rPr>
+        <w:t>poziom_trudności</w:t>
+      </w:r>
+      <w:proofErr w:type="spellEnd"/>
+      <w:r>
+        <w:rPr>
+          <w:sz w:val="28"/>
+          <w:szCs w:val="28"/>
+          <w:lang w:val="pl-PL"/>
+        </w:rPr>
+        <w:t>}” , gdzie poziom trudności to liczba od 1 do 3</w:t>
       </w:r>
     </w:p>
     <w:p>
@@ -247,7 +309,25 @@
           <w:szCs w:val="28"/>
           <w:lang w:val="pl-PL"/>
         </w:rPr>
-        <w:t>- field.py – obsługa pojedyńczego pola na planszy</w:t>
+        <w:t xml:space="preserve">- field.py – obsługa </w:t>
+      </w:r>
+      <w:proofErr w:type="spellStart"/>
+      <w:r>
+        <w:rPr>
+          <w:sz w:val="28"/>
+          <w:szCs w:val="28"/>
+          <w:lang w:val="pl-PL"/>
+        </w:rPr>
+        <w:t>pojedyńczego</w:t>
+      </w:r>
+      <w:proofErr w:type="spellEnd"/>
+      <w:r>
+        <w:rPr>
+          <w:sz w:val="28"/>
+          <w:szCs w:val="28"/>
+          <w:lang w:val="pl-PL"/>
+        </w:rPr>
+        <w:t xml:space="preserve"> pola na planszy</w:t>
       </w:r>
     </w:p>
     <w:p>
@@ -393,7 +473,25 @@
           <w:szCs w:val="28"/>
           <w:lang w:val="pl-PL"/>
         </w:rPr>
-        <w:t>Tutaj dzieje się główna logika gry. To w tej klasie znajduje się obsługa biblioteki pygame, która generuje ekran gry i obsługuje dane wejściowe ( mysz ). Zawiera następujące metody :</w:t>
+        <w:t xml:space="preserve">Tutaj dzieje się główna logika gry. To w tej klasie znajduje się obsługa biblioteki </w:t>
+      </w:r>
+      <w:proofErr w:type="spellStart"/>
+      <w:r>
+        <w:rPr>
+          <w:sz w:val="28"/>
+          <w:szCs w:val="28"/>
+          <w:lang w:val="pl-PL"/>
+        </w:rPr>
+        <w:t>pygame</w:t>
+      </w:r>
+      <w:proofErr w:type="spellEnd"/>
+      <w:r>
+        <w:rPr>
+          <w:sz w:val="28"/>
+          <w:szCs w:val="28"/>
+          <w:lang w:val="pl-PL"/>
+        </w:rPr>
+        <w:t>, która generuje ekran gry i obsługuje dane wejściowe ( mysz ). Zawiera następujące metody :</w:t>
       </w:r>
     </w:p>
     <w:p>
@@ -471,13 +569,23 @@
           <w:lang w:val="pl-PL"/>
         </w:rPr>
       </w:pPr>
-      <w:r>
-        <w:rPr>
-          <w:sz w:val="28"/>
-          <w:szCs w:val="28"/>
-          <w:lang w:val="pl-PL"/>
-        </w:rPr>
-        <w:t>Load_images – ładuje obrazki z wskazanego katalogu</w:t>
+      <w:proofErr w:type="spellStart"/>
+      <w:r>
+        <w:rPr>
+          <w:sz w:val="28"/>
+          <w:szCs w:val="28"/>
+          <w:lang w:val="pl-PL"/>
+        </w:rPr>
+        <w:t>Load_images</w:t>
+      </w:r>
+      <w:proofErr w:type="spellEnd"/>
+      <w:r>
+        <w:rPr>
+          <w:sz w:val="28"/>
+          <w:szCs w:val="28"/>
+          <w:lang w:val="pl-PL"/>
+        </w:rPr>
+        <w:t xml:space="preserve"> – ładuje obrazki z wskazanego katalogu</w:t>
       </w:r>
     </w:p>
     <w:p>
@@ -513,35 +621,63 @@
           <w:szCs w:val="28"/>
           <w:lang w:val="pl-PL"/>
         </w:rPr>
-        <w:t>, a także timera nad planszą</w:t>
-      </w:r>
-    </w:p>
-    <w:p>
-      <w:pPr>
-        <w:pStyle w:val="ListParagraph"/>
-        <w:rPr>
-          <w:sz w:val="28"/>
-          <w:szCs w:val="28"/>
-          <w:lang w:val="pl-PL"/>
-        </w:rPr>
-      </w:pPr>
-    </w:p>
-    <w:p>
-      <w:pPr>
-        <w:pStyle w:val="ListParagraph"/>
-        <w:rPr>
-          <w:sz w:val="28"/>
-          <w:szCs w:val="28"/>
-          <w:lang w:val="pl-PL"/>
-        </w:rPr>
-      </w:pPr>
-      <w:r>
-        <w:rPr>
-          <w:sz w:val="28"/>
-          <w:szCs w:val="28"/>
-          <w:lang w:val="pl-PL"/>
-        </w:rPr>
-        <w:t>Handle_click – pobiera pozycję kursora myszy, a także który przycisk został wciśnięty, następnie odpowiednio przesyła instrukcję do klasy Board</w:t>
+        <w:t xml:space="preserve">, a także </w:t>
+      </w:r>
+      <w:proofErr w:type="spellStart"/>
+      <w:r>
+        <w:rPr>
+          <w:sz w:val="28"/>
+          <w:szCs w:val="28"/>
+          <w:lang w:val="pl-PL"/>
+        </w:rPr>
+        <w:t>timera</w:t>
+      </w:r>
+      <w:proofErr w:type="spellEnd"/>
+      <w:r>
+        <w:rPr>
+          <w:sz w:val="28"/>
+          <w:szCs w:val="28"/>
+          <w:lang w:val="pl-PL"/>
+        </w:rPr>
+        <w:t xml:space="preserve"> nad planszą</w:t>
+      </w:r>
+    </w:p>
+    <w:p>
+      <w:pPr>
+        <w:pStyle w:val="ListParagraph"/>
+        <w:rPr>
+          <w:sz w:val="28"/>
+          <w:szCs w:val="28"/>
+          <w:lang w:val="pl-PL"/>
+        </w:rPr>
+      </w:pPr>
+    </w:p>
+    <w:p>
+      <w:pPr>
+        <w:pStyle w:val="ListParagraph"/>
+        <w:rPr>
+          <w:sz w:val="28"/>
+          <w:szCs w:val="28"/>
+          <w:lang w:val="pl-PL"/>
+        </w:rPr>
+      </w:pPr>
+      <w:proofErr w:type="spellStart"/>
+      <w:r>
+        <w:rPr>
+          <w:sz w:val="28"/>
+          <w:szCs w:val="28"/>
+          <w:lang w:val="pl-PL"/>
+        </w:rPr>
+        <w:t>Handle_click</w:t>
+      </w:r>
+      <w:proofErr w:type="spellEnd"/>
+      <w:r>
+        <w:rPr>
+          <w:sz w:val="28"/>
+          <w:szCs w:val="28"/>
+          <w:lang w:val="pl-PL"/>
+        </w:rPr>
+        <w:t xml:space="preserve"> – pobiera pozycję kursora myszy, a także który przycisk został wciśnięty, następnie odpowiednio przesyła instrukcję do klasy Board</w:t>
       </w:r>
     </w:p>
     <w:p>
@@ -657,13 +793,23 @@
           <w:lang w:val="pl-PL"/>
         </w:rPr>
       </w:pPr>
-      <w:r>
-        <w:rPr>
-          <w:sz w:val="28"/>
-          <w:szCs w:val="28"/>
-          <w:lang w:val="pl-PL"/>
-        </w:rPr>
-        <w:t xml:space="preserve">Prepare – przygotowanie planszy do gry. </w:t>
+      <w:proofErr w:type="spellStart"/>
+      <w:r>
+        <w:rPr>
+          <w:sz w:val="28"/>
+          <w:szCs w:val="28"/>
+          <w:lang w:val="pl-PL"/>
+        </w:rPr>
+        <w:t>Prepare</w:t>
+      </w:r>
+      <w:proofErr w:type="spellEnd"/>
+      <w:r>
+        <w:rPr>
+          <w:sz w:val="28"/>
+          <w:szCs w:val="28"/>
+          <w:lang w:val="pl-PL"/>
+        </w:rPr>
+        <w:t xml:space="preserve"> – przygotowanie planszy do gry. </w:t>
       </w:r>
       <w:r>
         <w:rPr>
@@ -695,21 +841,49 @@
           <w:lang w:val="pl-PL"/>
         </w:rPr>
       </w:pPr>
-      <w:r>
-        <w:rPr>
-          <w:sz w:val="28"/>
-          <w:szCs w:val="28"/>
-          <w:lang w:val="pl-PL"/>
-        </w:rPr>
-        <w:t>Put_bombs – Rozkłada bomby na planszy. Z</w:t>
-      </w:r>
-      <w:r>
-        <w:rPr>
-          <w:sz w:val="28"/>
-          <w:szCs w:val="28"/>
-          <w:lang w:val="pl-PL"/>
-        </w:rPr>
-        <w:t xml:space="preserve"> pomocą random.sample() wybiera położenie bomb, następnie rozkłada je na planszy i mówi sąsiadom zainteresowanych pól, że obok jest bomba.</w:t>
+      <w:proofErr w:type="spellStart"/>
+      <w:r>
+        <w:rPr>
+          <w:sz w:val="28"/>
+          <w:szCs w:val="28"/>
+          <w:lang w:val="pl-PL"/>
+        </w:rPr>
+        <w:t>Put_bombs</w:t>
+      </w:r>
+      <w:proofErr w:type="spellEnd"/>
+      <w:r>
+        <w:rPr>
+          <w:sz w:val="28"/>
+          <w:szCs w:val="28"/>
+          <w:lang w:val="pl-PL"/>
+        </w:rPr>
+        <w:t xml:space="preserve"> – Rozkłada bomby na planszy. Z</w:t>
+      </w:r>
+      <w:r>
+        <w:rPr>
+          <w:sz w:val="28"/>
+          <w:szCs w:val="28"/>
+          <w:lang w:val="pl-PL"/>
+        </w:rPr>
+        <w:t xml:space="preserve"> pomocą </w:t>
+      </w:r>
+      <w:proofErr w:type="spellStart"/>
+      <w:r>
+        <w:rPr>
+          <w:sz w:val="28"/>
+          <w:szCs w:val="28"/>
+          <w:lang w:val="pl-PL"/>
+        </w:rPr>
+        <w:t>random.sample</w:t>
+      </w:r>
+      <w:proofErr w:type="spellEnd"/>
+      <w:r>
+        <w:rPr>
+          <w:sz w:val="28"/>
+          <w:szCs w:val="28"/>
+          <w:lang w:val="pl-PL"/>
+        </w:rPr>
+        <w:t>() wybiera położenie bomb, następnie rozkłada je na planszy i mówi sąsiadom zainteresowanych pól, że obok jest bomba.</w:t>
       </w:r>
     </w:p>
     <w:p>
@@ -741,13 +915,23 @@
           <w:lang w:val="pl-PL"/>
         </w:rPr>
       </w:pPr>
-      <w:r>
-        <w:rPr>
-          <w:sz w:val="28"/>
-          <w:szCs w:val="28"/>
-          <w:lang w:val="pl-PL"/>
-        </w:rPr>
-        <w:t>Fill_neighbours – informuje sąsiadów pola, że obok niego znajduje się pole z bombą</w:t>
+      <w:proofErr w:type="spellStart"/>
+      <w:r>
+        <w:rPr>
+          <w:sz w:val="28"/>
+          <w:szCs w:val="28"/>
+          <w:lang w:val="pl-PL"/>
+        </w:rPr>
+        <w:t>Fill_neighbours</w:t>
+      </w:r>
+      <w:proofErr w:type="spellEnd"/>
+      <w:r>
+        <w:rPr>
+          <w:sz w:val="28"/>
+          <w:szCs w:val="28"/>
+          <w:lang w:val="pl-PL"/>
+        </w:rPr>
+        <w:t xml:space="preserve"> – informuje sąsiadów pola, że obok niego znajduje się pole z bombą</w:t>
       </w:r>
     </w:p>
     <w:p>
@@ -768,13 +952,23 @@
           <w:lang w:val="pl-PL"/>
         </w:rPr>
       </w:pPr>
-      <w:r>
-        <w:rPr>
-          <w:sz w:val="28"/>
-          <w:szCs w:val="28"/>
-          <w:lang w:val="pl-PL"/>
-        </w:rPr>
-        <w:t>Handle_click – Obsługa kliknięcia. Pobiera indeks pola Field, które ma zostać odpowiednio obsłużone. Sprawdza też warunki porażki i zwycięstwa. Jeżeli odsłoni pole bez bomby oraz bez sąsiadujących bomb, to odsłania wszystkich sąsiadów tego pola</w:t>
+      <w:proofErr w:type="spellStart"/>
+      <w:r>
+        <w:rPr>
+          <w:sz w:val="28"/>
+          <w:szCs w:val="28"/>
+          <w:lang w:val="pl-PL"/>
+        </w:rPr>
+        <w:t>Handle_click</w:t>
+      </w:r>
+      <w:proofErr w:type="spellEnd"/>
+      <w:r>
+        <w:rPr>
+          <w:sz w:val="28"/>
+          <w:szCs w:val="28"/>
+          <w:lang w:val="pl-PL"/>
+        </w:rPr>
+        <w:t xml:space="preserve"> – Obsługa kliknięcia. Pobiera indeks pola Field, które ma zostać odpowiednio obsłużone. Sprawdza też warunki porażki i zwycięstwa. Jeżeli odsłoni pole bez bomby oraz bez sąsiadujących bomb, to odsłania wszystkich sąsiadów tego pola</w:t>
       </w:r>
     </w:p>
     <w:p>
@@ -803,6 +997,51 @@
           <w:lang w:val="pl-PL"/>
         </w:rPr>
         <w:t>Lose – obsługa przegranej. Odsłania bomby i zaznacza źle postawione flagi.</w:t>
+      </w:r>
+    </w:p>
+    <w:p>
+      <w:pPr>
+        <w:rPr>
+          <w:sz w:val="28"/>
+          <w:szCs w:val="28"/>
+          <w:lang w:val="pl-PL"/>
+        </w:rPr>
+      </w:pPr>
+      <w:r>
+        <w:rPr>
+          <w:sz w:val="28"/>
+          <w:szCs w:val="28"/>
+          <w:lang w:val="pl-PL"/>
+        </w:rPr>
+        <w:tab/>
+      </w:r>
+    </w:p>
+    <w:p>
+      <w:pPr>
+        <w:ind w:left="720"/>
+        <w:rPr>
+          <w:sz w:val="28"/>
+          <w:szCs w:val="28"/>
+          <w:lang w:val="pl-PL"/>
+        </w:rPr>
+      </w:pPr>
+      <w:proofErr w:type="spellStart"/>
+      <w:r>
+        <w:rPr>
+          <w:sz w:val="28"/>
+          <w:szCs w:val="28"/>
+          <w:lang w:val="pl-PL"/>
+        </w:rPr>
+        <w:t>Getlost</w:t>
+      </w:r>
+      <w:proofErr w:type="spellEnd"/>
+      <w:r>
+        <w:rPr>
+          <w:sz w:val="28"/>
+          <w:szCs w:val="28"/>
+          <w:lang w:val="pl-PL"/>
+        </w:rPr>
+        <w:t xml:space="preserve"> – funkcja zwracająca informację o tym, czy gra trwa, czy została zakończona porażką</w:t>
       </w:r>
     </w:p>
     <w:p>
@@ -864,7 +1103,25 @@
           <w:szCs w:val="28"/>
           <w:lang w:val="pl-PL"/>
         </w:rPr>
-        <w:t>Obsługa pojedyńczego pola na planszy. Zawiera następujące metody:</w:t>
+        <w:t xml:space="preserve">Obsługa </w:t>
+      </w:r>
+      <w:proofErr w:type="spellStart"/>
+      <w:r>
+        <w:rPr>
+          <w:sz w:val="28"/>
+          <w:szCs w:val="28"/>
+          <w:lang w:val="pl-PL"/>
+        </w:rPr>
+        <w:t>pojedyńczego</w:t>
+      </w:r>
+      <w:proofErr w:type="spellEnd"/>
+      <w:r>
+        <w:rPr>
+          <w:sz w:val="28"/>
+          <w:szCs w:val="28"/>
+          <w:lang w:val="pl-PL"/>
+        </w:rPr>
+        <w:t xml:space="preserve"> pola na planszy. Zawiera następujące metody:</w:t>
       </w:r>
     </w:p>
     <w:p>
@@ -918,13 +1175,23 @@
           <w:lang w:val="pl-PL"/>
         </w:rPr>
       </w:pPr>
-      <w:r>
-        <w:rPr>
-          <w:sz w:val="28"/>
-          <w:szCs w:val="28"/>
-          <w:lang w:val="pl-PL"/>
-        </w:rPr>
-        <w:t>Clicked  - Obsługa kliknięcia w pole. Nie robi nic jeżeli pole zostało kliknięte lub na polu jest flaga. Jeżeli został wciśnięty prawy przycisk myszy, to zamiast tego pole zmienia stan flagi na ekranie. W przeciwnym wypadku odsłania zawartość pola.</w:t>
+      <w:proofErr w:type="spellStart"/>
+      <w:r>
+        <w:rPr>
+          <w:sz w:val="28"/>
+          <w:szCs w:val="28"/>
+          <w:lang w:val="pl-PL"/>
+        </w:rPr>
+        <w:t>Clicked</w:t>
+      </w:r>
+      <w:proofErr w:type="spellEnd"/>
+      <w:r>
+        <w:rPr>
+          <w:sz w:val="28"/>
+          <w:szCs w:val="28"/>
+          <w:lang w:val="pl-PL"/>
+        </w:rPr>
+        <w:t xml:space="preserve">  - Obsługa kliknięcia w pole. Nie robi nic jeżeli pole zostało kliknięte lub na polu jest flaga. Jeżeli został wciśnięty prawy przycisk myszy, to zamiast tego pole zmienia stan flagi na ekranie. W przeciwnym wypadku odsłania zawartość pola.</w:t>
       </w:r>
     </w:p>
     <w:p>
@@ -978,43 +1245,63 @@
           <w:lang w:val="pl-PL"/>
         </w:rPr>
       </w:pPr>
-      <w:r>
-        <w:rPr>
-          <w:sz w:val="28"/>
-          <w:szCs w:val="28"/>
-          <w:lang w:val="pl-PL"/>
-        </w:rPr>
-        <w:t>Set_bomb – ustawienie bomby na pole. Używane przy początkowym przygotowaniu pola do gry.</w:t>
-      </w:r>
-    </w:p>
-    <w:p>
-      <w:pPr>
-        <w:pStyle w:val="ListParagraph"/>
-        <w:ind w:left="780"/>
-        <w:rPr>
-          <w:sz w:val="28"/>
-          <w:szCs w:val="28"/>
-          <w:lang w:val="pl-PL"/>
-        </w:rPr>
-      </w:pPr>
-    </w:p>
-    <w:p>
-      <w:pPr>
-        <w:pStyle w:val="ListParagraph"/>
-        <w:ind w:left="780"/>
-        <w:rPr>
-          <w:sz w:val="28"/>
-          <w:szCs w:val="28"/>
-          <w:lang w:val="pl-PL"/>
-        </w:rPr>
-      </w:pPr>
-      <w:r>
-        <w:rPr>
-          <w:sz w:val="28"/>
-          <w:szCs w:val="28"/>
-          <w:lang w:val="pl-PL"/>
-        </w:rPr>
-        <w:t>Add_neighbouring_bomb – ustawia informację, że na</w:t>
+      <w:proofErr w:type="spellStart"/>
+      <w:r>
+        <w:rPr>
+          <w:sz w:val="28"/>
+          <w:szCs w:val="28"/>
+          <w:lang w:val="pl-PL"/>
+        </w:rPr>
+        <w:t>Set_bomb</w:t>
+      </w:r>
+      <w:proofErr w:type="spellEnd"/>
+      <w:r>
+        <w:rPr>
+          <w:sz w:val="28"/>
+          <w:szCs w:val="28"/>
+          <w:lang w:val="pl-PL"/>
+        </w:rPr>
+        <w:t xml:space="preserve"> – ustawienie bomby na pole. Używane przy początkowym przygotowaniu pola do gry.</w:t>
+      </w:r>
+    </w:p>
+    <w:p>
+      <w:pPr>
+        <w:pStyle w:val="ListParagraph"/>
+        <w:ind w:left="780"/>
+        <w:rPr>
+          <w:sz w:val="28"/>
+          <w:szCs w:val="28"/>
+          <w:lang w:val="pl-PL"/>
+        </w:rPr>
+      </w:pPr>
+    </w:p>
+    <w:p>
+      <w:pPr>
+        <w:pStyle w:val="ListParagraph"/>
+        <w:ind w:left="780"/>
+        <w:rPr>
+          <w:sz w:val="28"/>
+          <w:szCs w:val="28"/>
+          <w:lang w:val="pl-PL"/>
+        </w:rPr>
+      </w:pPr>
+      <w:proofErr w:type="spellStart"/>
+      <w:r>
+        <w:rPr>
+          <w:sz w:val="28"/>
+          <w:szCs w:val="28"/>
+          <w:lang w:val="pl-PL"/>
+        </w:rPr>
+        <w:t>Add_neighbouring_bomb</w:t>
+      </w:r>
+      <w:proofErr w:type="spellEnd"/>
+      <w:r>
+        <w:rPr>
+          <w:sz w:val="28"/>
+          <w:szCs w:val="28"/>
+          <w:lang w:val="pl-PL"/>
+        </w:rPr>
+        <w:t xml:space="preserve"> – ustawia informację, że na</w:t>
       </w:r>
       <w:r>
         <w:rPr>
@@ -1084,14 +1371,63 @@
           <w:lang w:val="pl-PL"/>
         </w:rPr>
       </w:pPr>
-      <w:r>
-        <w:rPr>
-          <w:sz w:val="28"/>
-          <w:szCs w:val="28"/>
-          <w:lang w:val="pl-PL"/>
-        </w:rPr>
-        <w:lastRenderedPageBreak/>
-        <w:t>Image_lost – wybiera obraz, który ma zostać wyświetlony w ramach porażki gracza.</w:t>
+      <w:proofErr w:type="spellStart"/>
+      <w:r>
+        <w:rPr>
+          <w:sz w:val="28"/>
+          <w:szCs w:val="28"/>
+          <w:lang w:val="pl-PL"/>
+        </w:rPr>
+        <w:t>Image_lost</w:t>
+      </w:r>
+      <w:proofErr w:type="spellEnd"/>
+      <w:r>
+        <w:rPr>
+          <w:sz w:val="28"/>
+          <w:szCs w:val="28"/>
+          <w:lang w:val="pl-PL"/>
+        </w:rPr>
+        <w:t xml:space="preserve"> – wybiera obraz, który ma zostać wyświetlony w ramach porażki gracza.</w:t>
+      </w:r>
+    </w:p>
+    <w:p>
+      <w:pPr>
+        <w:pStyle w:val="ListParagraph"/>
+        <w:ind w:left="780"/>
+        <w:rPr>
+          <w:sz w:val="28"/>
+          <w:szCs w:val="28"/>
+          <w:lang w:val="pl-PL"/>
+        </w:rPr>
+      </w:pPr>
+    </w:p>
+    <w:p>
+      <w:pPr>
+        <w:pStyle w:val="ListParagraph"/>
+        <w:ind w:left="780"/>
+        <w:rPr>
+          <w:sz w:val="28"/>
+          <w:szCs w:val="28"/>
+          <w:lang w:val="pl-PL"/>
+        </w:rPr>
+      </w:pPr>
+      <w:proofErr w:type="spellStart"/>
+      <w:r>
+        <w:rPr>
+          <w:sz w:val="28"/>
+          <w:szCs w:val="28"/>
+          <w:lang w:val="pl-PL"/>
+        </w:rPr>
+        <w:t>Get_bomb</w:t>
+      </w:r>
+      <w:proofErr w:type="spellEnd"/>
+      <w:r>
+        <w:rPr>
+          <w:sz w:val="28"/>
+          <w:szCs w:val="28"/>
+          <w:lang w:val="pl-PL"/>
+        </w:rPr>
+        <w:t xml:space="preserve"> – funkcja zwracająca, czy w danym polu jest bomba</w:t>
       </w:r>
     </w:p>
     <w:p>
@@ -1749,6 +2085,94 @@
       <w:contextualSpacing/>
     </w:pPr>
   </w:style>
+  <w:style w:type="paragraph" w:styleId="List">
+    <w:name w:val="List"/>
+    <w:basedOn w:val="Normal"/>
+    <w:uiPriority w:val="99"/>
+    <w:unhideWhenUsed/>
+    <w:rsid w:val="00BF5F19"/>
+    <w:pPr>
+      <w:ind w:left="283" w:hanging="283"/>
+      <w:contextualSpacing/>
+    </w:pPr>
+  </w:style>
+  <w:style w:type="paragraph" w:styleId="BodyText">
+    <w:name w:val="Body Text"/>
+    <w:basedOn w:val="Normal"/>
+    <w:link w:val="BodyTextChar"/>
+    <w:uiPriority w:val="99"/>
+    <w:unhideWhenUsed/>
+    <w:rsid w:val="00BF5F19"/>
+    <w:pPr>
+      <w:spacing w:after="120"/>
+    </w:pPr>
+  </w:style>
+  <w:style w:type="character" w:customStyle="1" w:styleId="BodyTextChar">
+    <w:name w:val="Body Text Char"/>
+    <w:basedOn w:val="DefaultParagraphFont"/>
+    <w:link w:val="BodyText"/>
+    <w:uiPriority w:val="99"/>
+    <w:rsid w:val="00BF5F19"/>
+  </w:style>
+  <w:style w:type="paragraph" w:styleId="BodyTextFirstIndent">
+    <w:name w:val="Body Text First Indent"/>
+    <w:basedOn w:val="BodyText"/>
+    <w:link w:val="BodyTextFirstIndentChar"/>
+    <w:uiPriority w:val="99"/>
+    <w:unhideWhenUsed/>
+    <w:rsid w:val="00BF5F19"/>
+    <w:pPr>
+      <w:spacing w:after="160"/>
+      <w:ind w:firstLine="360"/>
+    </w:pPr>
+  </w:style>
+  <w:style w:type="character" w:customStyle="1" w:styleId="BodyTextFirstIndentChar">
+    <w:name w:val="Body Text First Indent Char"/>
+    <w:basedOn w:val="BodyTextChar"/>
+    <w:link w:val="BodyTextFirstIndent"/>
+    <w:uiPriority w:val="99"/>
+    <w:rsid w:val="00BF5F19"/>
+  </w:style>
+  <w:style w:type="paragraph" w:styleId="BodyTextIndent">
+    <w:name w:val="Body Text Indent"/>
+    <w:basedOn w:val="Normal"/>
+    <w:link w:val="BodyTextIndentChar"/>
+    <w:uiPriority w:val="99"/>
+    <w:semiHidden/>
+    <w:unhideWhenUsed/>
+    <w:rsid w:val="00BF5F19"/>
+    <w:pPr>
+      <w:spacing w:after="120"/>
+      <w:ind w:left="283"/>
+    </w:pPr>
+  </w:style>
+  <w:style w:type="character" w:customStyle="1" w:styleId="BodyTextIndentChar">
+    <w:name w:val="Body Text Indent Char"/>
+    <w:basedOn w:val="DefaultParagraphFont"/>
+    <w:link w:val="BodyTextIndent"/>
+    <w:uiPriority w:val="99"/>
+    <w:semiHidden/>
+    <w:rsid w:val="00BF5F19"/>
+  </w:style>
+  <w:style w:type="paragraph" w:styleId="BodyTextFirstIndent2">
+    <w:name w:val="Body Text First Indent 2"/>
+    <w:basedOn w:val="BodyTextIndent"/>
+    <w:link w:val="BodyTextFirstIndent2Char"/>
+    <w:uiPriority w:val="99"/>
+    <w:unhideWhenUsed/>
+    <w:rsid w:val="00BF5F19"/>
+    <w:pPr>
+      <w:spacing w:after="160"/>
+      <w:ind w:left="360" w:firstLine="360"/>
+    </w:pPr>
+  </w:style>
+  <w:style w:type="character" w:customStyle="1" w:styleId="BodyTextFirstIndent2Char">
+    <w:name w:val="Body Text First Indent 2 Char"/>
+    <w:basedOn w:val="BodyTextIndentChar"/>
+    <w:link w:val="BodyTextFirstIndent2"/>
+    <w:uiPriority w:val="99"/>
+    <w:rsid w:val="00BF5F19"/>
+  </w:style>
 </w:styles>
 </file>
 

</xml_diff>